<commit_message>
doc update and alt delete update
</commit_message>
<xml_diff>
--- a/doc/version 1_1 features.docx
+++ b/doc/version 1_1 features.docx
@@ -7,7 +7,6 @@
         <w:pStyle w:val="Title"/>
         <w:jc w:val="right"/>
       </w:pPr>
-      <w:bookmarkStart w:id="0" w:name="_GoBack"/>
       <w:r>
         <w:rPr>
           <w:rFonts w:hint="cs"/>
@@ -18,8 +17,13 @@
         <w:t>ersion 1.1</w:t>
       </w:r>
     </w:p>
-    <w:bookmarkEnd w:id="0"/>
-    <w:p/>
+    <w:p>
+      <w:pPr>
+        <w:rPr>
+          <w:rFonts w:hint="cs"/>
+        </w:rPr>
+      </w:pPr>
+    </w:p>
     <w:p>
       <w:pPr>
         <w:pStyle w:val="Heading1"/>
@@ -67,10 +71,7 @@
         <w:bidi w:val="0"/>
       </w:pPr>
       <w:r>
-        <w:t xml:space="preserve">Add </w:t>
-      </w:r>
-      <w:r>
-        <w:t>option which player is current</w:t>
+        <w:t>Who's turn more bold</w:t>
       </w:r>
     </w:p>
     <w:p>
@@ -83,7 +84,7 @@
         <w:bidi w:val="0"/>
       </w:pPr>
       <w:r>
-        <w:t>Who's turn more bold</w:t>
+        <w:t>How to play</w:t>
       </w:r>
     </w:p>
     <w:p>
@@ -94,28 +95,41 @@
           <w:numId w:val="1"/>
         </w:numPr>
         <w:bidi w:val="0"/>
-        <w:rPr>
-          <w:rFonts w:hint="cs"/>
-        </w:rPr>
       </w:pPr>
       <w:r>
-        <w:t>How to play</w:t>
+        <w:t>How many progs left closer to the board</w:t>
       </w:r>
     </w:p>
     <w:p>
       <w:pPr>
-        <w:rPr>
-          <w:rFonts w:hint="cs"/>
-        </w:rPr>
-      </w:pPr>
+        <w:pStyle w:val="ListParagraph"/>
+        <w:numPr>
+          <w:ilvl w:val="0"/>
+          <w:numId w:val="1"/>
+        </w:numPr>
+        <w:bidi w:val="0"/>
+      </w:pPr>
+      <w:r>
+        <w:t>More hurray win message</w:t>
+      </w:r>
     </w:p>
     <w:p>
       <w:pPr>
-        <w:rPr>
-          <w:rFonts w:hint="cs"/>
-        </w:rPr>
-      </w:pPr>
+        <w:pStyle w:val="ListParagraph"/>
+        <w:numPr>
+          <w:ilvl w:val="0"/>
+          <w:numId w:val="1"/>
+        </w:numPr>
+        <w:bidi w:val="0"/>
+      </w:pPr>
+      <w:r>
+        <w:t>Invert sides</w:t>
+      </w:r>
+      <w:bookmarkStart w:id="0" w:name="_GoBack"/>
+      <w:bookmarkEnd w:id="0"/>
     </w:p>
+    <w:p/>
+    <w:p/>
     <w:p>
       <w:pPr>
         <w:jc w:val="right"/>
@@ -353,6 +367,7 @@
     <w:lsdException w:name="HTML Sample" w:semiHidden="1" w:unhideWhenUsed="1"/>
     <w:lsdException w:name="HTML Typewriter" w:semiHidden="1" w:unhideWhenUsed="1"/>
     <w:lsdException w:name="HTML Variable" w:semiHidden="1" w:unhideWhenUsed="1"/>
+    <w:lsdException w:name="Normal Table" w:semiHidden="1" w:unhideWhenUsed="1"/>
     <w:lsdException w:name="annotation subject" w:semiHidden="1" w:unhideWhenUsed="1"/>
     <w:lsdException w:name="No List" w:semiHidden="1" w:unhideWhenUsed="1"/>
     <w:lsdException w:name="Outline List 1" w:semiHidden="1" w:unhideWhenUsed="1"/>
@@ -399,8 +414,10 @@
     <w:lsdException w:name="Table Subtle 2" w:semiHidden="1" w:unhideWhenUsed="1"/>
     <w:lsdException w:name="Table Web 1" w:semiHidden="1" w:unhideWhenUsed="1"/>
     <w:lsdException w:name="Table Web 2" w:semiHidden="1" w:unhideWhenUsed="1"/>
+    <w:lsdException w:name="Table Web 3" w:semiHidden="1" w:unhideWhenUsed="1"/>
     <w:lsdException w:name="Balloon Text" w:semiHidden="1" w:unhideWhenUsed="1"/>
     <w:lsdException w:name="Table Grid" w:uiPriority="39"/>
+    <w:lsdException w:name="Table Theme" w:semiHidden="1" w:unhideWhenUsed="1"/>
     <w:lsdException w:name="Placeholder Text" w:semiHidden="1"/>
     <w:lsdException w:name="No Spacing" w:uiPriority="1" w:qFormat="1"/>
     <w:lsdException w:name="Light Shading" w:uiPriority="60"/>

</xml_diff>